<commit_message>
ajout dans les bilans d'iteration
</commit_message>
<xml_diff>
--- a/bilanIteration/bilan_iteration_2.docx
+++ b/bilanIteration/bilan_iteration_2.docx
@@ -1,6 +1,6 @@
 
 <file path=word/document.xml><?xml version="1.0" encoding="utf-8"?>
-<w:document xmlns:wpc="http://schemas.microsoft.com/office/word/2010/wordprocessingCanvas" xmlns:cx="http://schemas.microsoft.com/office/drawing/2014/chartex" xmlns:cx1="http://schemas.microsoft.com/office/drawing/2015/9/8/chartex" xmlns:mc="http://schemas.openxmlformats.org/markup-compatibility/2006" xmlns:o="urn:schemas-microsoft-com:office:office" xmlns:r="http://schemas.openxmlformats.org/officeDocument/2006/relationships" xmlns:m="http://schemas.openxmlformats.org/officeDocument/2006/math" xmlns:v="urn:schemas-microsoft-com:vml" xmlns:wp14="http://schemas.microsoft.com/office/word/2010/wordprocessingDrawing" xmlns:wp="http://schemas.openxmlformats.org/drawingml/2006/wordprocessingDrawing" xmlns:w10="urn:schemas-microsoft-com:office:word" xmlns:w="http://schemas.openxmlformats.org/wordprocessingml/2006/main" xmlns:w14="http://schemas.microsoft.com/office/word/2010/wordml" xmlns:w15="http://schemas.microsoft.com/office/word/2012/wordml" xmlns:w16se="http://schemas.microsoft.com/office/word/2015/wordml/symex" xmlns:wpg="http://schemas.microsoft.com/office/word/2010/wordprocessingGroup" xmlns:wpi="http://schemas.microsoft.com/office/word/2010/wordprocessingInk" xmlns:wne="http://schemas.microsoft.com/office/word/2006/wordml" xmlns:wps="http://schemas.microsoft.com/office/word/2010/wordprocessingShape" mc:Ignorable="w14 w15 w16se wp14">
+<w:document xmlns:wpc="http://schemas.microsoft.com/office/word/2010/wordprocessingCanvas" xmlns:cx="http://schemas.microsoft.com/office/drawing/2014/chartex" xmlns:cx1="http://schemas.microsoft.com/office/drawing/2015/9/8/chartex" xmlns:cx2="http://schemas.microsoft.com/office/drawing/2015/10/21/chartex" xmlns:mc="http://schemas.openxmlformats.org/markup-compatibility/2006" xmlns:o="urn:schemas-microsoft-com:office:office" xmlns:r="http://schemas.openxmlformats.org/officeDocument/2006/relationships" xmlns:m="http://schemas.openxmlformats.org/officeDocument/2006/math" xmlns:v="urn:schemas-microsoft-com:vml" xmlns:wp14="http://schemas.microsoft.com/office/word/2010/wordprocessingDrawing" xmlns:wp="http://schemas.openxmlformats.org/drawingml/2006/wordprocessingDrawing" xmlns:w10="urn:schemas-microsoft-com:office:word" xmlns:w="http://schemas.openxmlformats.org/wordprocessingml/2006/main" xmlns:w14="http://schemas.microsoft.com/office/word/2010/wordml" xmlns:w15="http://schemas.microsoft.com/office/word/2012/wordml" xmlns:w16se="http://schemas.microsoft.com/office/word/2015/wordml/symex" xmlns:wpg="http://schemas.microsoft.com/office/word/2010/wordprocessingGroup" xmlns:wpi="http://schemas.microsoft.com/office/word/2010/wordprocessingInk" xmlns:wne="http://schemas.microsoft.com/office/word/2006/wordml" xmlns:wps="http://schemas.microsoft.com/office/word/2010/wordprocessingShape" mc:Ignorable="w14 w15 w16se wp14">
   <w:body>
     <w:p>
       <w:pPr>
@@ -181,7 +181,7 @@
           </mc:Choice>
           <mc:Fallback>
             <w:pict>
-              <v:line w14:anchorId="67FC563A" id="Connecteur droit 2" o:spid="_x0000_s1026" style="position:absolute;z-index:4;visibility:visible;mso-wrap-style:square;mso-wrap-distance-left:9pt;mso-wrap-distance-top:0;mso-wrap-distance-right:9pt;mso-wrap-distance-bottom:0;mso-position-horizontal:left;mso-position-horizontal-relative:margin;mso-position-vertical:absolute;mso-position-vertical-relative:text" from="0,1.55pt" to="485.7pt,2.25pt" o:gfxdata="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" strokecolor="#4f81bd" strokeweight=".71mm">
+              <v:line w14:anchorId="6D7EED2C" id="Connecteur droit 2" o:spid="_x0000_s1026" style="position:absolute;z-index:4;visibility:visible;mso-wrap-style:square;mso-wrap-distance-left:9pt;mso-wrap-distance-top:0;mso-wrap-distance-right:9pt;mso-wrap-distance-bottom:0;mso-position-horizontal:left;mso-position-horizontal-relative:margin;mso-position-vertical:absolute;mso-position-vertical-relative:text" from="0,1.55pt" to="485.7pt,2.25pt" o:gfxdata="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" strokecolor="#4f81bd" strokeweight=".71mm">
                 <w10:wrap anchorx="margin"/>
               </v:line>
             </w:pict>
@@ -287,7 +287,7 @@
           </mc:Choice>
           <mc:Fallback>
             <w:pict>
-              <v:line w14:anchorId="6923D484" id="Connecteur droit 2" o:spid="_x0000_s1026" style="position:absolute;z-index:5;visibility:visible;mso-wrap-style:square;mso-wrap-distance-left:9pt;mso-wrap-distance-top:0;mso-wrap-distance-right:9pt;mso-wrap-distance-bottom:0;mso-position-horizontal:absolute;mso-position-horizontal-relative:margin;mso-position-vertical:absolute;mso-position-vertical-relative:text" from="0,3.3pt" to="485.7pt,4pt" o:gfxdata="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" strokecolor="#4f81bd" strokeweight=".71mm">
+              <v:line w14:anchorId="22BC2CFB" id="Connecteur droit 2" o:spid="_x0000_s1026" style="position:absolute;z-index:5;visibility:visible;mso-wrap-style:square;mso-wrap-distance-left:9pt;mso-wrap-distance-top:0;mso-wrap-distance-right:9pt;mso-wrap-distance-bottom:0;mso-position-horizontal:absolute;mso-position-horizontal-relative:margin;mso-position-vertical:absolute;mso-position-vertical-relative:text" from="0,3.3pt" to="485.7pt,4pt" o:gfxdata="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" strokecolor="#4f81bd" strokeweight=".71mm">
                 <w10:wrap anchorx="margin"/>
               </v:line>
             </w:pict>
@@ -501,7 +501,7 @@
           </mc:Choice>
           <mc:Fallback>
             <w:pict>
-              <v:line w14:anchorId="00C875EC" id="Connecteur droit 2" o:spid="_x0000_s1026" style="position:absolute;z-index:6;visibility:visible;mso-wrap-style:square;mso-wrap-distance-left:9pt;mso-wrap-distance-top:0;mso-wrap-distance-right:9pt;mso-wrap-distance-bottom:0;mso-position-horizontal:absolute;mso-position-horizontal-relative:margin;mso-position-vertical:absolute;mso-position-vertical-relative:text" from="0,3.25pt" to="485.7pt,3.95pt" o:gfxdata="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" strokecolor="#4f81bd" strokeweight=".71mm">
+              <v:line w14:anchorId="24D3B137" id="Connecteur droit 2" o:spid="_x0000_s1026" style="position:absolute;z-index:6;visibility:visible;mso-wrap-style:square;mso-wrap-distance-left:9pt;mso-wrap-distance-top:0;mso-wrap-distance-right:9pt;mso-wrap-distance-bottom:0;mso-position-horizontal:absolute;mso-position-horizontal-relative:margin;mso-position-vertical:absolute;mso-position-vertical-relative:text" from="0,3.25pt" to="485.7pt,3.95pt" o:gfxdata="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" strokecolor="#4f81bd" strokeweight=".71mm">
                 <w10:wrap anchorx="margin"/>
               </v:line>
             </w:pict>
@@ -515,15 +515,7 @@
         <w:jc w:val="both"/>
       </w:pPr>
       <w:r>
-        <w:t xml:space="preserve">Lors de cette itération, nous avons rencontré des problèmes de communication dans le groupe et nous avons pris du retard. Pour tenter de régler le problème et d’éviter d’augmenter ce retard, nous </w:t>
-      </w:r>
-      <w:proofErr w:type="gramStart"/>
-      <w:r>
-        <w:t>avons</w:t>
-      </w:r>
-      <w:proofErr w:type="gramEnd"/>
-      <w:r>
-        <w:t xml:space="preserve"> remanié la planification des itérations, pour qu’elles soient plus régulières (en termes de temps de travail).</w:t>
+        <w:t>Lors de cette itération, nous avons rencontré des problèmes de communication dans le groupe et nous avons pris du retard. Pour tenter de régler le problème et d’éviter d’augmenter ce retard, nous avons remanié la planification des itérations, pour qu’elles soient plus régulières (en termes de temps de travail).</w:t>
       </w:r>
     </w:p>
     <w:p>
@@ -619,7 +611,7 @@
           </mc:Choice>
           <mc:Fallback>
             <w:pict>
-              <v:line w14:anchorId="0DF13B29" id="Connecteur droit 2" o:spid="_x0000_s1026" style="position:absolute;z-index:7;visibility:visible;mso-wrap-style:square;mso-wrap-distance-left:9pt;mso-wrap-distance-top:0;mso-wrap-distance-right:9pt;mso-wrap-distance-bottom:0;mso-position-horizontal:absolute;mso-position-horizontal-relative:margin;mso-position-vertical:absolute;mso-position-vertical-relative:text" from="0,3.3pt" to="485.7pt,4pt" o:gfxdata="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" strokecolor="#4f81bd" strokeweight=".71mm">
+              <v:line w14:anchorId="4CD6B88C" id="Connecteur droit 2" o:spid="_x0000_s1026" style="position:absolute;z-index:7;visibility:visible;mso-wrap-style:square;mso-wrap-distance-left:9pt;mso-wrap-distance-top:0;mso-wrap-distance-right:9pt;mso-wrap-distance-bottom:0;mso-position-horizontal:absolute;mso-position-horizontal-relative:margin;mso-position-vertical:absolute;mso-position-vertical-relative:text" from="0,3.3pt" to="485.7pt,4pt" o:gfxdata="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" strokecolor="#4f81bd" strokeweight=".71mm">
                 <w10:wrap anchorx="margin"/>
               </v:line>
             </w:pict>
@@ -687,26 +679,20 @@
         <w:spacing w:after="0"/>
       </w:pPr>
       <w:r>
-        <w:t>Création du canevas des bilans d’itération :</w:t>
-      </w:r>
-      <w:proofErr w:type="gramStart"/>
-      <w:r>
-        <w:t> ?h</w:t>
-      </w:r>
-      <w:proofErr w:type="gramEnd"/>
-    </w:p>
-    <w:p>
-      <w:pPr>
-        <w:spacing w:after="0"/>
-      </w:pPr>
-      <w:r>
-        <w:t>Implémentation d’une fonction de hash pour les mots de passe :</w:t>
-      </w:r>
-      <w:proofErr w:type="gramStart"/>
-      <w:r>
-        <w:t> ?h</w:t>
-      </w:r>
-      <w:proofErr w:type="gramEnd"/>
+        <w:t>Création du can</w:t>
+      </w:r>
+      <w:r>
+        <w:t xml:space="preserve">evas des bilans d’itération et </w:t>
+      </w:r>
+      <w:r>
+        <w:t>Implémentation d’une fonction de hash pour les mots de</w:t>
+      </w:r>
+      <w:r>
+        <w:t xml:space="preserve"> passe : 1</w:t>
+      </w:r>
+      <w:r>
+        <w:t>h</w:t>
+      </w:r>
     </w:p>
     <w:p>
       <w:pPr>
@@ -883,7 +869,7 @@
           </mc:Choice>
           <mc:Fallback>
             <w:pict>
-              <v:line w14:anchorId="552DEE04" id="Connecteur droit 2" o:spid="_x0000_s1026" style="position:absolute;z-index:251659264;visibility:visible;mso-wrap-style:square;mso-wrap-distance-left:9pt;mso-wrap-distance-top:0;mso-wrap-distance-right:9pt;mso-wrap-distance-bottom:0;mso-position-horizontal:absolute;mso-position-horizontal-relative:margin;mso-position-vertical:absolute;mso-position-vertical-relative:text" from="0,3.3pt" to="485.7pt,4pt" o:gfxdata="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" strokecolor="#4f81bd" strokeweight=".71mm">
+              <v:line w14:anchorId="21B28988" id="Connecteur droit 2" o:spid="_x0000_s1026" style="position:absolute;z-index:251659264;visibility:visible;mso-wrap-style:square;mso-wrap-distance-left:9pt;mso-wrap-distance-top:0;mso-wrap-distance-right:9pt;mso-wrap-distance-bottom:0;mso-position-horizontal:absolute;mso-position-horizontal-relative:margin;mso-position-vertical:absolute;mso-position-vertical-relative:text" from="0,3.3pt" to="485.7pt,4pt" o:gfxdata="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" strokecolor="#4f81bd" strokeweight=".71mm">
                 <w10:wrap anchorx="margin"/>
               </v:line>
             </w:pict>
@@ -957,42 +943,45 @@
         <w:spacing w:after="0"/>
       </w:pPr>
       <w:r>
-        <w:t>Gestion des parties : communication avec la base de données.</w:t>
-      </w:r>
-      <w:r>
-        <w:t xml:space="preserve"> 2h</w:t>
-      </w:r>
-    </w:p>
-    <w:p>
-      <w:pPr>
-        <w:spacing w:after="0"/>
-      </w:pPr>
-    </w:p>
-    <w:p>
-      <w:pPr>
-        <w:spacing w:after="0"/>
-      </w:pPr>
-      <w:proofErr w:type="spellStart"/>
-      <w:r>
-        <w:t>Madolyne</w:t>
-      </w:r>
-      <w:proofErr w:type="spellEnd"/>
-      <w:r>
-        <w:t> :</w:t>
-      </w:r>
-    </w:p>
-    <w:p>
-      <w:pPr>
-        <w:spacing w:after="0"/>
-      </w:pPr>
-      <w:r>
-        <w:t>Interface graphique : création de partie + rejoindre une partie.</w:t>
-      </w:r>
-      <w:r>
-        <w:t xml:space="preserve"> 4</w:t>
+        <w:t>Gestion des parties : commun</w:t>
+      </w:r>
+      <w:r>
+        <w:t>ication avec la base de données et Création de</w:t>
       </w:r>
       <w:bookmarkStart w:id="0" w:name="_GoBack"/>
       <w:bookmarkEnd w:id="0"/>
+      <w:r>
+        <w:t xml:space="preserve"> fonction pour ajouter des joueurs dans la bases de données : 2h</w:t>
+      </w:r>
+    </w:p>
+    <w:p>
+      <w:pPr>
+        <w:spacing w:after="0"/>
+      </w:pPr>
+    </w:p>
+    <w:p>
+      <w:pPr>
+        <w:spacing w:after="0"/>
+      </w:pPr>
+      <w:proofErr w:type="spellStart"/>
+      <w:r>
+        <w:t>Madolyne</w:t>
+      </w:r>
+      <w:proofErr w:type="spellEnd"/>
+      <w:r>
+        <w:t> :</w:t>
+      </w:r>
+    </w:p>
+    <w:p>
+      <w:pPr>
+        <w:spacing w:after="0"/>
+      </w:pPr>
+      <w:r>
+        <w:t>Interface graphique : création de partie + rejoindre une partie.</w:t>
+      </w:r>
+      <w:r>
+        <w:t xml:space="preserve"> 4</w:t>
+      </w:r>
       <w:r>
         <w:t>h</w:t>
       </w:r>
@@ -1059,7 +1048,7 @@
 </file>
 
 <file path=word/endnotes.xml><?xml version="1.0" encoding="utf-8"?>
-<w:endnotes xmlns:wpc="http://schemas.microsoft.com/office/word/2010/wordprocessingCanvas" xmlns:cx="http://schemas.microsoft.com/office/drawing/2014/chartex" xmlns:cx1="http://schemas.microsoft.com/office/drawing/2015/9/8/chartex" xmlns:mc="http://schemas.openxmlformats.org/markup-compatibility/2006" xmlns:o="urn:schemas-microsoft-com:office:office" xmlns:r="http://schemas.openxmlformats.org/officeDocument/2006/relationships" xmlns:m="http://schemas.openxmlformats.org/officeDocument/2006/math" xmlns:v="urn:schemas-microsoft-com:vml" xmlns:wp14="http://schemas.microsoft.com/office/word/2010/wordprocessingDrawing" xmlns:wp="http://schemas.openxmlformats.org/drawingml/2006/wordprocessingDrawing" xmlns:w10="urn:schemas-microsoft-com:office:word" xmlns:w="http://schemas.openxmlformats.org/wordprocessingml/2006/main" xmlns:w14="http://schemas.microsoft.com/office/word/2010/wordml" xmlns:w15="http://schemas.microsoft.com/office/word/2012/wordml" xmlns:w16se="http://schemas.microsoft.com/office/word/2015/wordml/symex" xmlns:wpg="http://schemas.microsoft.com/office/word/2010/wordprocessingGroup" xmlns:wpi="http://schemas.microsoft.com/office/word/2010/wordprocessingInk" xmlns:wne="http://schemas.microsoft.com/office/word/2006/wordml" xmlns:wps="http://schemas.microsoft.com/office/word/2010/wordprocessingShape" mc:Ignorable="w14 w15 w16se wp14">
+<w:endnotes xmlns:wpc="http://schemas.microsoft.com/office/word/2010/wordprocessingCanvas" xmlns:cx="http://schemas.microsoft.com/office/drawing/2014/chartex" xmlns:cx1="http://schemas.microsoft.com/office/drawing/2015/9/8/chartex" xmlns:cx2="http://schemas.microsoft.com/office/drawing/2015/10/21/chartex" xmlns:mc="http://schemas.openxmlformats.org/markup-compatibility/2006" xmlns:o="urn:schemas-microsoft-com:office:office" xmlns:r="http://schemas.openxmlformats.org/officeDocument/2006/relationships" xmlns:m="http://schemas.openxmlformats.org/officeDocument/2006/math" xmlns:v="urn:schemas-microsoft-com:vml" xmlns:wp14="http://schemas.microsoft.com/office/word/2010/wordprocessingDrawing" xmlns:wp="http://schemas.openxmlformats.org/drawingml/2006/wordprocessingDrawing" xmlns:w10="urn:schemas-microsoft-com:office:word" xmlns:w="http://schemas.openxmlformats.org/wordprocessingml/2006/main" xmlns:w14="http://schemas.microsoft.com/office/word/2010/wordml" xmlns:w15="http://schemas.microsoft.com/office/word/2012/wordml" xmlns:w16se="http://schemas.microsoft.com/office/word/2015/wordml/symex" xmlns:wpg="http://schemas.microsoft.com/office/word/2010/wordprocessingGroup" xmlns:wpi="http://schemas.microsoft.com/office/word/2010/wordprocessingInk" xmlns:wne="http://schemas.microsoft.com/office/word/2006/wordml" xmlns:wps="http://schemas.microsoft.com/office/word/2010/wordprocessingShape" mc:Ignorable="w14 w15 w16se wp14">
   <w:endnote w:type="separator" w:id="-1">
     <w:p>
       <w:pPr>
@@ -1084,7 +1073,7 @@
 </file>
 
 <file path=word/footnotes.xml><?xml version="1.0" encoding="utf-8"?>
-<w:footnotes xmlns:wpc="http://schemas.microsoft.com/office/word/2010/wordprocessingCanvas" xmlns:cx="http://schemas.microsoft.com/office/drawing/2014/chartex" xmlns:cx1="http://schemas.microsoft.com/office/drawing/2015/9/8/chartex" xmlns:mc="http://schemas.openxmlformats.org/markup-compatibility/2006" xmlns:o="urn:schemas-microsoft-com:office:office" xmlns:r="http://schemas.openxmlformats.org/officeDocument/2006/relationships" xmlns:m="http://schemas.openxmlformats.org/officeDocument/2006/math" xmlns:v="urn:schemas-microsoft-com:vml" xmlns:wp14="http://schemas.microsoft.com/office/word/2010/wordprocessingDrawing" xmlns:wp="http://schemas.openxmlformats.org/drawingml/2006/wordprocessingDrawing" xmlns:w10="urn:schemas-microsoft-com:office:word" xmlns:w="http://schemas.openxmlformats.org/wordprocessingml/2006/main" xmlns:w14="http://schemas.microsoft.com/office/word/2010/wordml" xmlns:w15="http://schemas.microsoft.com/office/word/2012/wordml" xmlns:w16se="http://schemas.microsoft.com/office/word/2015/wordml/symex" xmlns:wpg="http://schemas.microsoft.com/office/word/2010/wordprocessingGroup" xmlns:wpi="http://schemas.microsoft.com/office/word/2010/wordprocessingInk" xmlns:wne="http://schemas.microsoft.com/office/word/2006/wordml" xmlns:wps="http://schemas.microsoft.com/office/word/2010/wordprocessingShape" mc:Ignorable="w14 w15 w16se wp14">
+<w:footnotes xmlns:wpc="http://schemas.microsoft.com/office/word/2010/wordprocessingCanvas" xmlns:cx="http://schemas.microsoft.com/office/drawing/2014/chartex" xmlns:cx1="http://schemas.microsoft.com/office/drawing/2015/9/8/chartex" xmlns:cx2="http://schemas.microsoft.com/office/drawing/2015/10/21/chartex" xmlns:mc="http://schemas.openxmlformats.org/markup-compatibility/2006" xmlns:o="urn:schemas-microsoft-com:office:office" xmlns:r="http://schemas.openxmlformats.org/officeDocument/2006/relationships" xmlns:m="http://schemas.openxmlformats.org/officeDocument/2006/math" xmlns:v="urn:schemas-microsoft-com:vml" xmlns:wp14="http://schemas.microsoft.com/office/word/2010/wordprocessingDrawing" xmlns:wp="http://schemas.openxmlformats.org/drawingml/2006/wordprocessingDrawing" xmlns:w10="urn:schemas-microsoft-com:office:word" xmlns:w="http://schemas.openxmlformats.org/wordprocessingml/2006/main" xmlns:w14="http://schemas.microsoft.com/office/word/2010/wordml" xmlns:w15="http://schemas.microsoft.com/office/word/2012/wordml" xmlns:w16se="http://schemas.microsoft.com/office/word/2015/wordml/symex" xmlns:wpg="http://schemas.microsoft.com/office/word/2010/wordprocessingGroup" xmlns:wpi="http://schemas.microsoft.com/office/word/2010/wordprocessingInk" xmlns:wne="http://schemas.microsoft.com/office/word/2006/wordml" xmlns:wps="http://schemas.microsoft.com/office/word/2010/wordprocessingShape" mc:Ignorable="w14 w15 w16se wp14">
   <w:footnote w:type="separator" w:id="-1">
     <w:p>
       <w:pPr>
@@ -1109,7 +1098,7 @@
 </file>
 
 <file path=word/header1.xml><?xml version="1.0" encoding="utf-8"?>
-<w:hdr xmlns:wpc="http://schemas.microsoft.com/office/word/2010/wordprocessingCanvas" xmlns:cx="http://schemas.microsoft.com/office/drawing/2014/chartex" xmlns:cx1="http://schemas.microsoft.com/office/drawing/2015/9/8/chartex" xmlns:mc="http://schemas.openxmlformats.org/markup-compatibility/2006" xmlns:o="urn:schemas-microsoft-com:office:office" xmlns:r="http://schemas.openxmlformats.org/officeDocument/2006/relationships" xmlns:m="http://schemas.openxmlformats.org/officeDocument/2006/math" xmlns:v="urn:schemas-microsoft-com:vml" xmlns:wp14="http://schemas.microsoft.com/office/word/2010/wordprocessingDrawing" xmlns:wp="http://schemas.openxmlformats.org/drawingml/2006/wordprocessingDrawing" xmlns:w10="urn:schemas-microsoft-com:office:word" xmlns:w="http://schemas.openxmlformats.org/wordprocessingml/2006/main" xmlns:w14="http://schemas.microsoft.com/office/word/2010/wordml" xmlns:w15="http://schemas.microsoft.com/office/word/2012/wordml" xmlns:w16se="http://schemas.microsoft.com/office/word/2015/wordml/symex" xmlns:wpg="http://schemas.microsoft.com/office/word/2010/wordprocessingGroup" xmlns:wpi="http://schemas.microsoft.com/office/word/2010/wordprocessingInk" xmlns:wne="http://schemas.microsoft.com/office/word/2006/wordml" xmlns:wps="http://schemas.microsoft.com/office/word/2010/wordprocessingShape" mc:Ignorable="w14 w15 w16se wp14">
+<w:hdr xmlns:wpc="http://schemas.microsoft.com/office/word/2010/wordprocessingCanvas" xmlns:cx="http://schemas.microsoft.com/office/drawing/2014/chartex" xmlns:cx1="http://schemas.microsoft.com/office/drawing/2015/9/8/chartex" xmlns:cx2="http://schemas.microsoft.com/office/drawing/2015/10/21/chartex" xmlns:mc="http://schemas.openxmlformats.org/markup-compatibility/2006" xmlns:o="urn:schemas-microsoft-com:office:office" xmlns:r="http://schemas.openxmlformats.org/officeDocument/2006/relationships" xmlns:m="http://schemas.openxmlformats.org/officeDocument/2006/math" xmlns:v="urn:schemas-microsoft-com:vml" xmlns:wp14="http://schemas.microsoft.com/office/word/2010/wordprocessingDrawing" xmlns:wp="http://schemas.openxmlformats.org/drawingml/2006/wordprocessingDrawing" xmlns:w10="urn:schemas-microsoft-com:office:word" xmlns:w="http://schemas.openxmlformats.org/wordprocessingml/2006/main" xmlns:w14="http://schemas.microsoft.com/office/word/2010/wordml" xmlns:w15="http://schemas.microsoft.com/office/word/2012/wordml" xmlns:w16se="http://schemas.microsoft.com/office/word/2015/wordml/symex" xmlns:wpg="http://schemas.microsoft.com/office/word/2010/wordprocessingGroup" xmlns:wpi="http://schemas.microsoft.com/office/word/2010/wordprocessingInk" xmlns:wne="http://schemas.microsoft.com/office/word/2006/wordml" xmlns:wps="http://schemas.microsoft.com/office/word/2010/wordprocessingShape" mc:Ignorable="w14 w15 w16se wp14">
   <w:p>
     <w:pPr>
       <w:spacing w:line="264" w:lineRule="auto"/>
@@ -1194,7 +1183,7 @@
         </mc:Choice>
         <mc:Fallback>
           <w:pict>
-            <v:rect w14:anchorId="24FE249C" id="Rectangle 41" o:spid="_x0000_s1026" style="position:absolute;margin-left:0;margin-top:0;width:579.15pt;height:813.55pt;z-index:-503316477;visibility:visible;mso-wrap-style:square;mso-width-percent:950;mso-height-percent:950;mso-wrap-distance-left:9pt;mso-wrap-distance-top:0;mso-wrap-distance-right:9pt;mso-wrap-distance-bottom:0;mso-position-horizontal:center;mso-position-horizontal-relative:page;mso-position-vertical:center;mso-position-vertical-relative:page;mso-width-percent:950;mso-height-percent:950;mso-width-relative:page;mso-height-relative:page;v-text-anchor:top" o:gfxdata="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" filled="f" strokecolor="#747070 [1614]" strokeweight="1pt">
+            <v:rect w14:anchorId="56132A19" id="Rectangle 41" o:spid="_x0000_s1026" style="position:absolute;margin-left:0;margin-top:0;width:579.15pt;height:813.55pt;z-index:-503316477;visibility:visible;mso-wrap-style:square;mso-width-percent:950;mso-height-percent:950;mso-wrap-distance-left:9pt;mso-wrap-distance-top:0;mso-wrap-distance-right:9pt;mso-wrap-distance-bottom:0;mso-position-horizontal:center;mso-position-horizontal-relative:page;mso-position-vertical:center;mso-position-vertical-relative:page;mso-width-percent:950;mso-height-percent:950;mso-width-relative:page;mso-height-relative:page;v-text-anchor:top" o:gfxdata="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" filled="f" strokecolor="#747070 [1614]" strokeweight="1pt">
               <w10:wrap anchorx="page" anchory="page"/>
             </v:rect>
           </w:pict>
@@ -1235,7 +1224,7 @@
 </file>
 
 <file path=word/numbering.xml><?xml version="1.0" encoding="utf-8"?>
-<w:numbering xmlns:wpc="http://schemas.microsoft.com/office/word/2010/wordprocessingCanvas" xmlns:cx="http://schemas.microsoft.com/office/drawing/2014/chartex" xmlns:cx1="http://schemas.microsoft.com/office/drawing/2015/9/8/chartex" xmlns:mc="http://schemas.openxmlformats.org/markup-compatibility/2006" xmlns:o="urn:schemas-microsoft-com:office:office" xmlns:r="http://schemas.openxmlformats.org/officeDocument/2006/relationships" xmlns:m="http://schemas.openxmlformats.org/officeDocument/2006/math" xmlns:v="urn:schemas-microsoft-com:vml" xmlns:wp14="http://schemas.microsoft.com/office/word/2010/wordprocessingDrawing" xmlns:wp="http://schemas.openxmlformats.org/drawingml/2006/wordprocessingDrawing" xmlns:w10="urn:schemas-microsoft-com:office:word" xmlns:w="http://schemas.openxmlformats.org/wordprocessingml/2006/main" xmlns:w14="http://schemas.microsoft.com/office/word/2010/wordml" xmlns:w15="http://schemas.microsoft.com/office/word/2012/wordml" xmlns:w16se="http://schemas.microsoft.com/office/word/2015/wordml/symex" xmlns:wpg="http://schemas.microsoft.com/office/word/2010/wordprocessingGroup" xmlns:wpi="http://schemas.microsoft.com/office/word/2010/wordprocessingInk" xmlns:wne="http://schemas.microsoft.com/office/word/2006/wordml" xmlns:wps="http://schemas.microsoft.com/office/word/2010/wordprocessingShape" mc:Ignorable="w14 w15 w16se wp14">
+<w:numbering xmlns:wpc="http://schemas.microsoft.com/office/word/2010/wordprocessingCanvas" xmlns:cx="http://schemas.microsoft.com/office/drawing/2014/chartex" xmlns:cx1="http://schemas.microsoft.com/office/drawing/2015/9/8/chartex" xmlns:cx2="http://schemas.microsoft.com/office/drawing/2015/10/21/chartex" xmlns:mc="http://schemas.openxmlformats.org/markup-compatibility/2006" xmlns:o="urn:schemas-microsoft-com:office:office" xmlns:r="http://schemas.openxmlformats.org/officeDocument/2006/relationships" xmlns:m="http://schemas.openxmlformats.org/officeDocument/2006/math" xmlns:v="urn:schemas-microsoft-com:vml" xmlns:wp14="http://schemas.microsoft.com/office/word/2010/wordprocessingDrawing" xmlns:wp="http://schemas.openxmlformats.org/drawingml/2006/wordprocessingDrawing" xmlns:w10="urn:schemas-microsoft-com:office:word" xmlns:w="http://schemas.openxmlformats.org/wordprocessingml/2006/main" xmlns:w14="http://schemas.microsoft.com/office/word/2010/wordml" xmlns:w15="http://schemas.microsoft.com/office/word/2012/wordml" xmlns:w16se="http://schemas.microsoft.com/office/word/2015/wordml/symex" xmlns:wpg="http://schemas.microsoft.com/office/word/2010/wordprocessingGroup" xmlns:wpi="http://schemas.microsoft.com/office/word/2010/wordprocessingInk" xmlns:wne="http://schemas.microsoft.com/office/word/2006/wordml" xmlns:wps="http://schemas.microsoft.com/office/word/2010/wordprocessingShape" mc:Ignorable="w14 w15 w16se wp14">
   <w:abstractNum w:abstractNumId="0" w15:restartNumberingAfterBreak="0">
     <w:nsid w:val="1B803250"/>
     <w:multiLevelType w:val="multilevel"/>
@@ -1497,7 +1486,7 @@
       </w:pPr>
     </w:pPrDefault>
   </w:docDefaults>
-  <w:latentStyles w:defLockedState="0" w:defUIPriority="99" w:defSemiHidden="0" w:defUnhideWhenUsed="0" w:defQFormat="0" w:count="371">
+  <w:latentStyles w:defLockedState="0" w:defUIPriority="99" w:defSemiHidden="0" w:defUnhideWhenUsed="0" w:defQFormat="0" w:count="372">
     <w:lsdException w:name="Normal" w:uiPriority="0" w:qFormat="1"/>
     <w:lsdException w:name="heading 1" w:uiPriority="9" w:qFormat="1"/>
     <w:lsdException w:name="heading 2" w:semiHidden="1" w:uiPriority="9" w:unhideWhenUsed="1" w:qFormat="1"/>
@@ -1869,6 +1858,7 @@
     <w:lsdException w:name="List Table 5 Dark Accent 6" w:uiPriority="50"/>
     <w:lsdException w:name="List Table 6 Colorful Accent 6" w:uiPriority="51"/>
     <w:lsdException w:name="List Table 7 Colorful Accent 6" w:uiPriority="52"/>
+    <w:lsdException w:name="Mention" w:semiHidden="1" w:unhideWhenUsed="1"/>
   </w:latentStyles>
   <w:style w:type="paragraph" w:default="1" w:styleId="Normal">
     <w:name w:val="Normal"/>
@@ -2369,7 +2359,7 @@
 </file>
 
 <file path=customXml/itemProps1.xml><?xml version="1.0" encoding="utf-8"?>
-<ds:datastoreItem xmlns:ds="http://schemas.openxmlformats.org/officeDocument/2006/customXml" ds:itemID="{998CF6B5-471C-48DA-9CD1-EC546FE513BE}">
+<ds:datastoreItem xmlns:ds="http://schemas.openxmlformats.org/officeDocument/2006/customXml" ds:itemID="{0177FDB9-073F-414C-9BE2-66AA0ABCFC02}">
   <ds:schemaRefs>
     <ds:schemaRef ds:uri="http://schemas.openxmlformats.org/officeDocument/2006/bibliography"/>
   </ds:schemaRefs>

</xml_diff>